<commit_message>
Supervisor Meeting Minutes 230118.docx
</commit_message>
<xml_diff>
--- a/Meeting Minutes/210118_Meeting_Minutes.docx
+++ b/Meeting Minutes/210118_Meeting_Minutes.docx
@@ -67,17 +67,25 @@
           </w:tcPr>
           <w:p>
             <w:r>
-              <w:t>27</w:t>
+              <w:t>21</w:t>
             </w:r>
             <w:r>
               <w:rPr>
                 <w:vertAlign w:val="superscript"/>
               </w:rPr>
-              <w:t>th</w:t>
-            </w:r>
-            <w:r>
-              <w:t xml:space="preserve"> December 2017, 1930hrs – 2100hrs, SMU SIS GSR 2.7</w:t>
-            </w:r>
+              <w:t>st</w:t>
+            </w:r>
+            <w:r>
+              <w:t xml:space="preserve"> January 2018, 1500hrs – 17</w:t>
+            </w:r>
+            <w:r>
+              <w:t xml:space="preserve">00hrs, SMU </w:t>
+            </w:r>
+            <w:r>
+              <w:t>Labs Meeting Rm 2-1</w:t>
+            </w:r>
+            <w:bookmarkStart w:id="0" w:name="_GoBack"/>
+            <w:bookmarkEnd w:id="0"/>
           </w:p>
         </w:tc>
       </w:tr>
@@ -301,21 +309,7 @@
               <w:rPr>
                 <w:rFonts w:cstheme="minorHAnsi"/>
               </w:rPr>
-              <w:t xml:space="preserve">Redirect from </w:t>
-            </w:r>
-            <w:proofErr w:type="spellStart"/>
-            <w:r>
-              <w:rPr>
-                <w:rFonts w:cstheme="minorHAnsi"/>
-              </w:rPr>
-              <w:t>wordPress</w:t>
-            </w:r>
-            <w:proofErr w:type="spellEnd"/>
-            <w:r>
-              <w:rPr>
-                <w:rFonts w:cstheme="minorHAnsi"/>
-              </w:rPr>
-              <w:t xml:space="preserve"> to the coding site - 'run the code' should show a countdown if it is not the user's booking timeslot yet</w:t>
+              <w:t>Redirect from wordPress to the coding site - 'run the code' should show a countdown if it is not the user's booking timeslot yet</w:t>
             </w:r>
             <w:r>
               <w:rPr>
@@ -401,21 +395,7 @@
               <w:rPr>
                 <w:rFonts w:cstheme="minorHAnsi"/>
               </w:rPr>
-              <w:t xml:space="preserve">Server – Explain the AWS and </w:t>
-            </w:r>
-            <w:proofErr w:type="spellStart"/>
-            <w:r>
-              <w:rPr>
-                <w:rFonts w:cstheme="minorHAnsi"/>
-              </w:rPr>
-              <w:t>UStream</w:t>
-            </w:r>
-            <w:proofErr w:type="spellEnd"/>
-            <w:r>
-              <w:rPr>
-                <w:rFonts w:cstheme="minorHAnsi"/>
-              </w:rPr>
-              <w:t xml:space="preserve"> lag, </w:t>
+              <w:t xml:space="preserve">Server – Explain the AWS and UStream lag, </w:t>
             </w:r>
             <w:r>
               <w:rPr>
@@ -573,21 +553,7 @@
               <w:rPr>
                 <w:rFonts w:cstheme="minorHAnsi"/>
               </w:rPr>
-              <w:t xml:space="preserve">However, sponsor wants to allow the game providers free reign to upload games onto the web – where the games will be free for the public in a </w:t>
-            </w:r>
-            <w:proofErr w:type="gramStart"/>
-            <w:r>
-              <w:rPr>
-                <w:rFonts w:cstheme="minorHAnsi"/>
-              </w:rPr>
-              <w:t>1 month</w:t>
-            </w:r>
-            <w:proofErr w:type="gramEnd"/>
-            <w:r>
-              <w:rPr>
-                <w:rFonts w:cstheme="minorHAnsi"/>
-              </w:rPr>
-              <w:t xml:space="preserve"> timeframe.</w:t>
+              <w:t>However, sponsor wants to allow the game providers free reign to upload games onto the web – where the games will be free for the public in a 1 month timeframe.</w:t>
             </w:r>
           </w:p>
           <w:p>
@@ -634,21 +600,7 @@
               <w:rPr>
                 <w:rFonts w:cstheme="minorHAnsi"/>
               </w:rPr>
-              <w:t xml:space="preserve">Explore how to bring the </w:t>
-            </w:r>
-            <w:proofErr w:type="spellStart"/>
-            <w:r>
-              <w:rPr>
-                <w:rFonts w:cstheme="minorHAnsi"/>
-              </w:rPr>
-              <w:t>cmart</w:t>
-            </w:r>
-            <w:proofErr w:type="spellEnd"/>
-            <w:r>
-              <w:rPr>
-                <w:rFonts w:cstheme="minorHAnsi"/>
-              </w:rPr>
-              <w:t xml:space="preserve"> home technology into the robot to control it remotely</w:t>
+              <w:t>Explore how to bring the cmart home technology into the robot to control it remotely</w:t>
             </w:r>
           </w:p>
           <w:p>
@@ -693,26 +645,8 @@
                 <w:rFonts w:cstheme="minorHAnsi"/>
                 <w:color w:val="C00000"/>
               </w:rPr>
-              <w:t xml:space="preserve">Talk to </w:t>
-            </w:r>
-            <w:proofErr w:type="spellStart"/>
-            <w:r>
-              <w:rPr>
-                <w:rFonts w:cstheme="minorHAnsi"/>
-                <w:color w:val="C00000"/>
-              </w:rPr>
-              <w:t>Hx</w:t>
-            </w:r>
-            <w:proofErr w:type="spellEnd"/>
-            <w:r>
-              <w:rPr>
-                <w:rFonts w:cstheme="minorHAnsi"/>
-                <w:color w:val="C00000"/>
-              </w:rPr>
-              <w:t xml:space="preserve"> about smart homes and how it can bring over to our project</w:t>
-            </w:r>
-            <w:bookmarkStart w:id="0" w:name="_GoBack"/>
-            <w:bookmarkEnd w:id="0"/>
+              <w:t>Talk to Hx about smart homes and how it can bring over to our project</w:t>
+            </w:r>
           </w:p>
           <w:p>
             <w:pPr>

</xml_diff>